<commit_message>
Finished writeup, organized product pages
</commit_message>
<xml_diff>
--- a/Writeup.docx
+++ b/Writeup.docx
@@ -40,6 +40,17 @@
             </w:r>
             <w:proofErr w:type="spellEnd"/>
           </w:p>
+          <w:p/>
+          <w:p>
+            <w:r>
+              <w:t>Teammates:</w:t>
+            </w:r>
+          </w:p>
+          <w:p>
+            <w:r>
+              <w:t>Jake Swenson</w:t>
+            </w:r>
+          </w:p>
         </w:tc>
         <w:tc>
           <w:tcPr>
@@ -61,6 +72,16 @@
               <w:t>CSC317 Intro to Web Software Development</w:t>
             </w:r>
           </w:p>
+          <w:p>
+            <w:pPr>
+              <w:jc w:val="right"/>
+            </w:pPr>
+          </w:p>
+          <w:p>
+            <w:pPr>
+              <w:jc w:val="right"/>
+            </w:pPr>
+          </w:p>
         </w:tc>
       </w:tr>
     </w:tbl>
@@ -90,6 +111,16 @@
         <w:t>Description</w:t>
       </w:r>
     </w:p>
+    <w:p/>
+    <w:p>
+      <w:r>
+        <w:t xml:space="preserve">The assignment was to create a storefront in pure HTML only. </w:t>
+      </w:r>
+      <w:r>
+        <w:t>Requirements included navigation between all pages, a home page, product pages, and intermediate pages. Files needed to be organized under the var/www/html directory, and images and product pages needed to be in their own directories. In addition, we had to present our webpage in class.</w:t>
+      </w:r>
+    </w:p>
+    <w:p/>
     <w:p>
       <w:pPr>
         <w:rPr>
@@ -97,20 +128,36 @@
           <w:bCs/>
         </w:rPr>
       </w:pPr>
-    </w:p>
-    <w:p>
-      <w:pPr>
+      <w:r>
         <w:rPr>
           <w:b/>
           <w:bCs/>
         </w:rPr>
-      </w:pPr>
-      <w:r>
+        <w:t>Approach / What we did</w:t>
+      </w:r>
+    </w:p>
+    <w:p>
+      <w:pPr>
         <w:rPr>
           <w:b/>
           <w:bCs/>
         </w:rPr>
-        <w:t>Approach / What we did</w:t>
+      </w:pPr>
+    </w:p>
+    <w:p>
+      <w:r>
+        <w:t xml:space="preserve">We chose to create a website named </w:t>
+      </w:r>
+      <w:proofErr w:type="spellStart"/>
+      <w:r>
+        <w:t>RoboStore</w:t>
+      </w:r>
+      <w:proofErr w:type="spellEnd"/>
+      <w:r>
+        <w:t xml:space="preserve"> to sell robotics equipment, including microcontrollers, tools, sensors, and motors. We used a consistent navbar across every website, the HTML for which we stored in navbar.html. The navbar was a 100% width table with a yellow background, </w:t>
+      </w:r>
+      <w:r>
+        <w:t>an h1 with our site’s title on it, navigation icons, and category shortcuts. We also added a settings page where a user could change various account and profile settings.</w:t>
       </w:r>
     </w:p>
     <w:p>
@@ -145,18 +192,819 @@
       </w:pPr>
     </w:p>
     <w:p>
+      <w:r>
+        <w:t>One of the earliest issues occurred as we were designing our navbar. The images were too pixelated, causing them to look bad on many displays. We solved this by replacing them with scalable vector graphics files so that they would scale to any size without any loss in quality.</w:t>
+      </w:r>
+    </w:p>
+    <w:p/>
+    <w:p>
+      <w:r>
+        <w:t>Another issue had to do with the</w:t>
+      </w:r>
+      <w:r>
+        <w:t xml:space="preserve"> organization of the content on the index and category pages. This required quite a lot of trial-and-error in order to find the right table organization, but eventually we were able to find a solution that looked okay to us.</w:t>
+      </w:r>
+    </w:p>
+    <w:p>
       <w:pPr>
         <w:rPr>
           <w:b/>
           <w:bCs/>
         </w:rPr>
       </w:pPr>
-      <w:r>
+    </w:p>
+    <w:p>
+      <w:pPr>
         <w:rPr>
           <w:b/>
           <w:bCs/>
         </w:rPr>
+      </w:pPr>
+      <w:r>
+        <w:rPr>
+          <w:b/>
+          <w:bCs/>
+        </w:rPr>
         <w:t>Screenshots</w:t>
+      </w:r>
+    </w:p>
+    <w:p>
+      <w:pPr>
+        <w:rPr>
+          <w:b/>
+          <w:bCs/>
+        </w:rPr>
+      </w:pPr>
+      <w:r>
+        <w:rPr>
+          <w:b/>
+          <w:bCs/>
+          <w:noProof/>
+        </w:rPr>
+        <w:lastRenderedPageBreak/>
+        <w:drawing>
+          <wp:inline distT="0" distB="0" distL="0" distR="0" wp14:anchorId="5EB53010" wp14:editId="68D92AD6">
+            <wp:extent cx="5943600" cy="3714750"/>
+            <wp:effectExtent l="0" t="0" r="0" b="6350"/>
+            <wp:docPr id="1" name="Picture 1" descr="Graphical user interface, website&#10;&#10;Description automatically generated"/>
+            <wp:cNvGraphicFramePr>
+              <a:graphicFrameLocks xmlns:a="http://schemas.openxmlformats.org/drawingml/2006/main" noChangeAspect="1"/>
+            </wp:cNvGraphicFramePr>
+            <a:graphic xmlns:a="http://schemas.openxmlformats.org/drawingml/2006/main">
+              <a:graphicData uri="http://schemas.openxmlformats.org/drawingml/2006/picture">
+                <pic:pic xmlns:pic="http://schemas.openxmlformats.org/drawingml/2006/picture">
+                  <pic:nvPicPr>
+                    <pic:cNvPr id="1" name="Picture 1" descr="Graphical user interface, website&#10;&#10;Description automatically generated"/>
+                    <pic:cNvPicPr/>
+                  </pic:nvPicPr>
+                  <pic:blipFill>
+                    <a:blip r:embed="rId4" cstate="print">
+                      <a:extLst>
+                        <a:ext uri="{28A0092B-C50C-407E-A947-70E740481C1C}">
+                          <a14:useLocalDpi xmlns:a14="http://schemas.microsoft.com/office/drawing/2010/main" val="0"/>
+                        </a:ext>
+                      </a:extLst>
+                    </a:blip>
+                    <a:stretch>
+                      <a:fillRect/>
+                    </a:stretch>
+                  </pic:blipFill>
+                  <pic:spPr>
+                    <a:xfrm>
+                      <a:off x="0" y="0"/>
+                      <a:ext cx="5943600" cy="3714750"/>
+                    </a:xfrm>
+                    <a:prstGeom prst="rect">
+                      <a:avLst/>
+                    </a:prstGeom>
+                  </pic:spPr>
+                </pic:pic>
+              </a:graphicData>
+            </a:graphic>
+          </wp:inline>
+        </w:drawing>
+      </w:r>
+    </w:p>
+    <w:p>
+      <w:pPr>
+        <w:rPr>
+          <w:b/>
+          <w:bCs/>
+        </w:rPr>
+      </w:pPr>
+    </w:p>
+    <w:p>
+      <w:pPr>
+        <w:rPr>
+          <w:i/>
+          <w:iCs/>
+        </w:rPr>
+      </w:pPr>
+      <w:r>
+        <w:rPr>
+          <w:i/>
+          <w:iCs/>
+        </w:rPr>
+        <w:t>Home page</w:t>
+      </w:r>
+    </w:p>
+    <w:p>
+      <w:pPr>
+        <w:rPr>
+          <w:i/>
+          <w:iCs/>
+        </w:rPr>
+      </w:pPr>
+    </w:p>
+    <w:p>
+      <w:pPr>
+        <w:rPr>
+          <w:i/>
+          <w:iCs/>
+        </w:rPr>
+      </w:pPr>
+      <w:r>
+        <w:rPr>
+          <w:i/>
+          <w:iCs/>
+          <w:noProof/>
+        </w:rPr>
+        <w:drawing>
+          <wp:inline distT="0" distB="0" distL="0" distR="0" wp14:anchorId="5D40DF45" wp14:editId="2C5AFD83">
+            <wp:extent cx="5943600" cy="3714750"/>
+            <wp:effectExtent l="0" t="0" r="0" b="6350"/>
+            <wp:docPr id="2" name="Picture 2" descr="Diagram&#10;&#10;Description automatically generated"/>
+            <wp:cNvGraphicFramePr>
+              <a:graphicFrameLocks xmlns:a="http://schemas.openxmlformats.org/drawingml/2006/main" noChangeAspect="1"/>
+            </wp:cNvGraphicFramePr>
+            <a:graphic xmlns:a="http://schemas.openxmlformats.org/drawingml/2006/main">
+              <a:graphicData uri="http://schemas.openxmlformats.org/drawingml/2006/picture">
+                <pic:pic xmlns:pic="http://schemas.openxmlformats.org/drawingml/2006/picture">
+                  <pic:nvPicPr>
+                    <pic:cNvPr id="2" name="Picture 2" descr="Diagram&#10;&#10;Description automatically generated"/>
+                    <pic:cNvPicPr/>
+                  </pic:nvPicPr>
+                  <pic:blipFill>
+                    <a:blip r:embed="rId5" cstate="print">
+                      <a:extLst>
+                        <a:ext uri="{28A0092B-C50C-407E-A947-70E740481C1C}">
+                          <a14:useLocalDpi xmlns:a14="http://schemas.microsoft.com/office/drawing/2010/main" val="0"/>
+                        </a:ext>
+                      </a:extLst>
+                    </a:blip>
+                    <a:stretch>
+                      <a:fillRect/>
+                    </a:stretch>
+                  </pic:blipFill>
+                  <pic:spPr>
+                    <a:xfrm>
+                      <a:off x="0" y="0"/>
+                      <a:ext cx="5943600" cy="3714750"/>
+                    </a:xfrm>
+                    <a:prstGeom prst="rect">
+                      <a:avLst/>
+                    </a:prstGeom>
+                  </pic:spPr>
+                </pic:pic>
+              </a:graphicData>
+            </a:graphic>
+          </wp:inline>
+        </w:drawing>
+      </w:r>
+    </w:p>
+    <w:p>
+      <w:pPr>
+        <w:rPr>
+          <w:i/>
+          <w:iCs/>
+        </w:rPr>
+      </w:pPr>
+    </w:p>
+    <w:p>
+      <w:pPr>
+        <w:rPr>
+          <w:i/>
+          <w:iCs/>
+        </w:rPr>
+      </w:pPr>
+      <w:r>
+        <w:rPr>
+          <w:i/>
+          <w:iCs/>
+        </w:rPr>
+        <w:lastRenderedPageBreak/>
+        <w:t>Product Page</w:t>
+      </w:r>
+    </w:p>
+    <w:p>
+      <w:pPr>
+        <w:rPr>
+          <w:i/>
+          <w:iCs/>
+        </w:rPr>
+      </w:pPr>
+    </w:p>
+    <w:p>
+      <w:pPr>
+        <w:rPr>
+          <w:i/>
+          <w:iCs/>
+        </w:rPr>
+      </w:pPr>
+      <w:r>
+        <w:rPr>
+          <w:i/>
+          <w:iCs/>
+          <w:noProof/>
+        </w:rPr>
+        <w:drawing>
+          <wp:inline distT="0" distB="0" distL="0" distR="0" wp14:anchorId="37B19609" wp14:editId="2F45D38B">
+            <wp:extent cx="5943600" cy="3714750"/>
+            <wp:effectExtent l="0" t="0" r="0" b="6350"/>
+            <wp:docPr id="3" name="Picture 3" descr="A picture containing diagram&#10;&#10;Description automatically generated"/>
+            <wp:cNvGraphicFramePr>
+              <a:graphicFrameLocks xmlns:a="http://schemas.openxmlformats.org/drawingml/2006/main" noChangeAspect="1"/>
+            </wp:cNvGraphicFramePr>
+            <a:graphic xmlns:a="http://schemas.openxmlformats.org/drawingml/2006/main">
+              <a:graphicData uri="http://schemas.openxmlformats.org/drawingml/2006/picture">
+                <pic:pic xmlns:pic="http://schemas.openxmlformats.org/drawingml/2006/picture">
+                  <pic:nvPicPr>
+                    <pic:cNvPr id="3" name="Picture 3" descr="A picture containing diagram&#10;&#10;Description automatically generated"/>
+                    <pic:cNvPicPr/>
+                  </pic:nvPicPr>
+                  <pic:blipFill>
+                    <a:blip r:embed="rId6" cstate="print">
+                      <a:extLst>
+                        <a:ext uri="{28A0092B-C50C-407E-A947-70E740481C1C}">
+                          <a14:useLocalDpi xmlns:a14="http://schemas.microsoft.com/office/drawing/2010/main" val="0"/>
+                        </a:ext>
+                      </a:extLst>
+                    </a:blip>
+                    <a:stretch>
+                      <a:fillRect/>
+                    </a:stretch>
+                  </pic:blipFill>
+                  <pic:spPr>
+                    <a:xfrm>
+                      <a:off x="0" y="0"/>
+                      <a:ext cx="5943600" cy="3714750"/>
+                    </a:xfrm>
+                    <a:prstGeom prst="rect">
+                      <a:avLst/>
+                    </a:prstGeom>
+                  </pic:spPr>
+                </pic:pic>
+              </a:graphicData>
+            </a:graphic>
+          </wp:inline>
+        </w:drawing>
+      </w:r>
+    </w:p>
+    <w:p>
+      <w:pPr>
+        <w:rPr>
+          <w:i/>
+          <w:iCs/>
+        </w:rPr>
+      </w:pPr>
+    </w:p>
+    <w:p>
+      <w:pPr>
+        <w:rPr>
+          <w:i/>
+          <w:iCs/>
+        </w:rPr>
+      </w:pPr>
+      <w:r>
+        <w:rPr>
+          <w:i/>
+          <w:iCs/>
+        </w:rPr>
+        <w:t>Category Page</w:t>
+      </w:r>
+    </w:p>
+    <w:p>
+      <w:pPr>
+        <w:rPr>
+          <w:i/>
+          <w:iCs/>
+        </w:rPr>
+      </w:pPr>
+    </w:p>
+    <w:p>
+      <w:pPr>
+        <w:rPr>
+          <w:i/>
+          <w:iCs/>
+        </w:rPr>
+      </w:pPr>
+      <w:r>
+        <w:rPr>
+          <w:i/>
+          <w:iCs/>
+          <w:noProof/>
+        </w:rPr>
+        <w:lastRenderedPageBreak/>
+        <w:drawing>
+          <wp:inline distT="0" distB="0" distL="0" distR="0" wp14:anchorId="01A324A7" wp14:editId="1AC97016">
+            <wp:extent cx="5943600" cy="3714750"/>
+            <wp:effectExtent l="0" t="0" r="0" b="6350"/>
+            <wp:docPr id="4" name="Picture 4" descr="Graphical user interface, text, application&#10;&#10;Description automatically generated"/>
+            <wp:cNvGraphicFramePr>
+              <a:graphicFrameLocks xmlns:a="http://schemas.openxmlformats.org/drawingml/2006/main" noChangeAspect="1"/>
+            </wp:cNvGraphicFramePr>
+            <a:graphic xmlns:a="http://schemas.openxmlformats.org/drawingml/2006/main">
+              <a:graphicData uri="http://schemas.openxmlformats.org/drawingml/2006/picture">
+                <pic:pic xmlns:pic="http://schemas.openxmlformats.org/drawingml/2006/picture">
+                  <pic:nvPicPr>
+                    <pic:cNvPr id="4" name="Picture 4" descr="Graphical user interface, text, application&#10;&#10;Description automatically generated"/>
+                    <pic:cNvPicPr/>
+                  </pic:nvPicPr>
+                  <pic:blipFill>
+                    <a:blip r:embed="rId7" cstate="print">
+                      <a:extLst>
+                        <a:ext uri="{28A0092B-C50C-407E-A947-70E740481C1C}">
+                          <a14:useLocalDpi xmlns:a14="http://schemas.microsoft.com/office/drawing/2010/main" val="0"/>
+                        </a:ext>
+                      </a:extLst>
+                    </a:blip>
+                    <a:stretch>
+                      <a:fillRect/>
+                    </a:stretch>
+                  </pic:blipFill>
+                  <pic:spPr>
+                    <a:xfrm>
+                      <a:off x="0" y="0"/>
+                      <a:ext cx="5943600" cy="3714750"/>
+                    </a:xfrm>
+                    <a:prstGeom prst="rect">
+                      <a:avLst/>
+                    </a:prstGeom>
+                  </pic:spPr>
+                </pic:pic>
+              </a:graphicData>
+            </a:graphic>
+          </wp:inline>
+        </w:drawing>
+      </w:r>
+    </w:p>
+    <w:p>
+      <w:pPr>
+        <w:rPr>
+          <w:i/>
+          <w:iCs/>
+        </w:rPr>
+      </w:pPr>
+    </w:p>
+    <w:p>
+      <w:pPr>
+        <w:rPr>
+          <w:i/>
+          <w:iCs/>
+        </w:rPr>
+      </w:pPr>
+      <w:r>
+        <w:rPr>
+          <w:i/>
+          <w:iCs/>
+        </w:rPr>
+        <w:t>Settings Page</w:t>
+      </w:r>
+    </w:p>
+    <w:p>
+      <w:pPr>
+        <w:rPr>
+          <w:i/>
+          <w:iCs/>
+        </w:rPr>
+      </w:pPr>
+    </w:p>
+    <w:p>
+      <w:pPr>
+        <w:rPr>
+          <w:i/>
+          <w:iCs/>
+        </w:rPr>
+      </w:pPr>
+      <w:r>
+        <w:rPr>
+          <w:i/>
+          <w:iCs/>
+          <w:noProof/>
+        </w:rPr>
+        <w:drawing>
+          <wp:inline distT="0" distB="0" distL="0" distR="0" wp14:anchorId="539CC750" wp14:editId="3EE9722A">
+            <wp:extent cx="5943600" cy="3714750"/>
+            <wp:effectExtent l="0" t="0" r="0" b="6350"/>
+            <wp:docPr id="5" name="Picture 5" descr="Graphical user interface, website&#10;&#10;Description automatically generated"/>
+            <wp:cNvGraphicFramePr>
+              <a:graphicFrameLocks xmlns:a="http://schemas.openxmlformats.org/drawingml/2006/main" noChangeAspect="1"/>
+            </wp:cNvGraphicFramePr>
+            <a:graphic xmlns:a="http://schemas.openxmlformats.org/drawingml/2006/main">
+              <a:graphicData uri="http://schemas.openxmlformats.org/drawingml/2006/picture">
+                <pic:pic xmlns:pic="http://schemas.openxmlformats.org/drawingml/2006/picture">
+                  <pic:nvPicPr>
+                    <pic:cNvPr id="5" name="Picture 5" descr="Graphical user interface, website&#10;&#10;Description automatically generated"/>
+                    <pic:cNvPicPr/>
+                  </pic:nvPicPr>
+                  <pic:blipFill>
+                    <a:blip r:embed="rId8" cstate="print">
+                      <a:extLst>
+                        <a:ext uri="{28A0092B-C50C-407E-A947-70E740481C1C}">
+                          <a14:useLocalDpi xmlns:a14="http://schemas.microsoft.com/office/drawing/2010/main" val="0"/>
+                        </a:ext>
+                      </a:extLst>
+                    </a:blip>
+                    <a:stretch>
+                      <a:fillRect/>
+                    </a:stretch>
+                  </pic:blipFill>
+                  <pic:spPr>
+                    <a:xfrm>
+                      <a:off x="0" y="0"/>
+                      <a:ext cx="5943600" cy="3714750"/>
+                    </a:xfrm>
+                    <a:prstGeom prst="rect">
+                      <a:avLst/>
+                    </a:prstGeom>
+                  </pic:spPr>
+                </pic:pic>
+              </a:graphicData>
+            </a:graphic>
+          </wp:inline>
+        </w:drawing>
+      </w:r>
+    </w:p>
+    <w:p>
+      <w:pPr>
+        <w:rPr>
+          <w:i/>
+          <w:iCs/>
+        </w:rPr>
+      </w:pPr>
+    </w:p>
+    <w:p>
+      <w:pPr>
+        <w:rPr>
+          <w:i/>
+          <w:iCs/>
+        </w:rPr>
+      </w:pPr>
+      <w:r>
+        <w:rPr>
+          <w:i/>
+          <w:iCs/>
+        </w:rPr>
+        <w:lastRenderedPageBreak/>
+        <w:t>Login page</w:t>
+      </w:r>
+    </w:p>
+    <w:p>
+      <w:pPr>
+        <w:rPr>
+          <w:i/>
+          <w:iCs/>
+        </w:rPr>
+      </w:pPr>
+    </w:p>
+    <w:p>
+      <w:pPr>
+        <w:rPr>
+          <w:i/>
+          <w:iCs/>
+        </w:rPr>
+      </w:pPr>
+      <w:r>
+        <w:rPr>
+          <w:i/>
+          <w:iCs/>
+          <w:noProof/>
+        </w:rPr>
+        <w:drawing>
+          <wp:inline distT="0" distB="0" distL="0" distR="0" wp14:anchorId="4400901C" wp14:editId="2F094289">
+            <wp:extent cx="5943600" cy="3714750"/>
+            <wp:effectExtent l="0" t="0" r="0" b="6350"/>
+            <wp:docPr id="6" name="Picture 6" descr="Graphical user interface, text&#10;&#10;Description automatically generated"/>
+            <wp:cNvGraphicFramePr>
+              <a:graphicFrameLocks xmlns:a="http://schemas.openxmlformats.org/drawingml/2006/main" noChangeAspect="1"/>
+            </wp:cNvGraphicFramePr>
+            <a:graphic xmlns:a="http://schemas.openxmlformats.org/drawingml/2006/main">
+              <a:graphicData uri="http://schemas.openxmlformats.org/drawingml/2006/picture">
+                <pic:pic xmlns:pic="http://schemas.openxmlformats.org/drawingml/2006/picture">
+                  <pic:nvPicPr>
+                    <pic:cNvPr id="6" name="Picture 6" descr="Graphical user interface, text&#10;&#10;Description automatically generated"/>
+                    <pic:cNvPicPr/>
+                  </pic:nvPicPr>
+                  <pic:blipFill>
+                    <a:blip r:embed="rId9" cstate="print">
+                      <a:extLst>
+                        <a:ext uri="{28A0092B-C50C-407E-A947-70E740481C1C}">
+                          <a14:useLocalDpi xmlns:a14="http://schemas.microsoft.com/office/drawing/2010/main" val="0"/>
+                        </a:ext>
+                      </a:extLst>
+                    </a:blip>
+                    <a:stretch>
+                      <a:fillRect/>
+                    </a:stretch>
+                  </pic:blipFill>
+                  <pic:spPr>
+                    <a:xfrm>
+                      <a:off x="0" y="0"/>
+                      <a:ext cx="5943600" cy="3714750"/>
+                    </a:xfrm>
+                    <a:prstGeom prst="rect">
+                      <a:avLst/>
+                    </a:prstGeom>
+                  </pic:spPr>
+                </pic:pic>
+              </a:graphicData>
+            </a:graphic>
+          </wp:inline>
+        </w:drawing>
+      </w:r>
+    </w:p>
+    <w:p>
+      <w:pPr>
+        <w:rPr>
+          <w:i/>
+          <w:iCs/>
+        </w:rPr>
+      </w:pPr>
+    </w:p>
+    <w:p>
+      <w:pPr>
+        <w:rPr>
+          <w:i/>
+          <w:iCs/>
+        </w:rPr>
+      </w:pPr>
+      <w:r>
+        <w:rPr>
+          <w:i/>
+          <w:iCs/>
+        </w:rPr>
+        <w:t>Cart page (Zoomed out to 80%)</w:t>
+      </w:r>
+    </w:p>
+    <w:p>
+      <w:pPr>
+        <w:rPr>
+          <w:i/>
+          <w:iCs/>
+        </w:rPr>
+      </w:pPr>
+      <w:r>
+        <w:rPr>
+          <w:i/>
+          <w:iCs/>
+        </w:rPr>
+        <w:lastRenderedPageBreak/>
+        <w:t xml:space="preserve"> </w:t>
+      </w:r>
+      <w:r>
+        <w:rPr>
+          <w:i/>
+          <w:iCs/>
+          <w:noProof/>
+        </w:rPr>
+        <w:drawing>
+          <wp:inline distT="0" distB="0" distL="0" distR="0" wp14:anchorId="1BFD5E3C" wp14:editId="62F221A0">
+            <wp:extent cx="5943600" cy="3714750"/>
+            <wp:effectExtent l="0" t="0" r="0" b="6350"/>
+            <wp:docPr id="7" name="Picture 7" descr="Graphical user interface&#10;&#10;Description automatically generated"/>
+            <wp:cNvGraphicFramePr>
+              <a:graphicFrameLocks xmlns:a="http://schemas.openxmlformats.org/drawingml/2006/main" noChangeAspect="1"/>
+            </wp:cNvGraphicFramePr>
+            <a:graphic xmlns:a="http://schemas.openxmlformats.org/drawingml/2006/main">
+              <a:graphicData uri="http://schemas.openxmlformats.org/drawingml/2006/picture">
+                <pic:pic xmlns:pic="http://schemas.openxmlformats.org/drawingml/2006/picture">
+                  <pic:nvPicPr>
+                    <pic:cNvPr id="7" name="Picture 7" descr="Graphical user interface&#10;&#10;Description automatically generated"/>
+                    <pic:cNvPicPr/>
+                  </pic:nvPicPr>
+                  <pic:blipFill>
+                    <a:blip r:embed="rId10" cstate="print">
+                      <a:extLst>
+                        <a:ext uri="{28A0092B-C50C-407E-A947-70E740481C1C}">
+                          <a14:useLocalDpi xmlns:a14="http://schemas.microsoft.com/office/drawing/2010/main" val="0"/>
+                        </a:ext>
+                      </a:extLst>
+                    </a:blip>
+                    <a:stretch>
+                      <a:fillRect/>
+                    </a:stretch>
+                  </pic:blipFill>
+                  <pic:spPr>
+                    <a:xfrm>
+                      <a:off x="0" y="0"/>
+                      <a:ext cx="5943600" cy="3714750"/>
+                    </a:xfrm>
+                    <a:prstGeom prst="rect">
+                      <a:avLst/>
+                    </a:prstGeom>
+                  </pic:spPr>
+                </pic:pic>
+              </a:graphicData>
+            </a:graphic>
+          </wp:inline>
+        </w:drawing>
+      </w:r>
+    </w:p>
+    <w:p>
+      <w:pPr>
+        <w:rPr>
+          <w:i/>
+          <w:iCs/>
+        </w:rPr>
+      </w:pPr>
+    </w:p>
+    <w:p>
+      <w:pPr>
+        <w:rPr>
+          <w:i/>
+          <w:iCs/>
+        </w:rPr>
+      </w:pPr>
+      <w:r>
+        <w:rPr>
+          <w:i/>
+          <w:iCs/>
+        </w:rPr>
+        <w:t>Checkout page</w:t>
+      </w:r>
+    </w:p>
+    <w:p>
+      <w:pPr>
+        <w:rPr>
+          <w:i/>
+          <w:iCs/>
+        </w:rPr>
+      </w:pPr>
+    </w:p>
+    <w:p>
+      <w:pPr>
+        <w:rPr>
+          <w:i/>
+          <w:iCs/>
+        </w:rPr>
+      </w:pPr>
+      <w:r>
+        <w:rPr>
+          <w:i/>
+          <w:iCs/>
+          <w:noProof/>
+        </w:rPr>
+        <w:drawing>
+          <wp:inline distT="0" distB="0" distL="0" distR="0" wp14:anchorId="1BEB038B" wp14:editId="7B40D4CD">
+            <wp:extent cx="5943600" cy="3714750"/>
+            <wp:effectExtent l="0" t="0" r="0" b="6350"/>
+            <wp:docPr id="8" name="Picture 8" descr="Graphical user interface, text&#10;&#10;Description automatically generated"/>
+            <wp:cNvGraphicFramePr>
+              <a:graphicFrameLocks xmlns:a="http://schemas.openxmlformats.org/drawingml/2006/main" noChangeAspect="1"/>
+            </wp:cNvGraphicFramePr>
+            <a:graphic xmlns:a="http://schemas.openxmlformats.org/drawingml/2006/main">
+              <a:graphicData uri="http://schemas.openxmlformats.org/drawingml/2006/picture">
+                <pic:pic xmlns:pic="http://schemas.openxmlformats.org/drawingml/2006/picture">
+                  <pic:nvPicPr>
+                    <pic:cNvPr id="8" name="Picture 8" descr="Graphical user interface, text&#10;&#10;Description automatically generated"/>
+                    <pic:cNvPicPr/>
+                  </pic:nvPicPr>
+                  <pic:blipFill>
+                    <a:blip r:embed="rId11" cstate="print">
+                      <a:extLst>
+                        <a:ext uri="{28A0092B-C50C-407E-A947-70E740481C1C}">
+                          <a14:useLocalDpi xmlns:a14="http://schemas.microsoft.com/office/drawing/2010/main" val="0"/>
+                        </a:ext>
+                      </a:extLst>
+                    </a:blip>
+                    <a:stretch>
+                      <a:fillRect/>
+                    </a:stretch>
+                  </pic:blipFill>
+                  <pic:spPr>
+                    <a:xfrm>
+                      <a:off x="0" y="0"/>
+                      <a:ext cx="5943600" cy="3714750"/>
+                    </a:xfrm>
+                    <a:prstGeom prst="rect">
+                      <a:avLst/>
+                    </a:prstGeom>
+                  </pic:spPr>
+                </pic:pic>
+              </a:graphicData>
+            </a:graphic>
+          </wp:inline>
+        </w:drawing>
+      </w:r>
+    </w:p>
+    <w:p>
+      <w:pPr>
+        <w:rPr>
+          <w:i/>
+          <w:iCs/>
+        </w:rPr>
+      </w:pPr>
+    </w:p>
+    <w:p>
+      <w:pPr>
+        <w:rPr>
+          <w:i/>
+          <w:iCs/>
+        </w:rPr>
+      </w:pPr>
+      <w:r>
+        <w:rPr>
+          <w:i/>
+          <w:iCs/>
+        </w:rPr>
+        <w:t>About us</w:t>
+      </w:r>
+    </w:p>
+    <w:p>
+      <w:pPr>
+        <w:rPr>
+          <w:i/>
+          <w:iCs/>
+        </w:rPr>
+      </w:pPr>
+    </w:p>
+    <w:p>
+      <w:pPr>
+        <w:rPr>
+          <w:i/>
+          <w:iCs/>
+        </w:rPr>
+      </w:pPr>
+      <w:r>
+        <w:rPr>
+          <w:i/>
+          <w:iCs/>
+          <w:noProof/>
+        </w:rPr>
+        <w:drawing>
+          <wp:inline distT="0" distB="0" distL="0" distR="0" wp14:anchorId="401F92ED" wp14:editId="0980220E">
+            <wp:extent cx="5943600" cy="3714750"/>
+            <wp:effectExtent l="0" t="0" r="0" b="6350"/>
+            <wp:docPr id="9" name="Picture 9" descr="Text&#10;&#10;Description automatically generated with medium confidence"/>
+            <wp:cNvGraphicFramePr>
+              <a:graphicFrameLocks xmlns:a="http://schemas.openxmlformats.org/drawingml/2006/main" noChangeAspect="1"/>
+            </wp:cNvGraphicFramePr>
+            <a:graphic xmlns:a="http://schemas.openxmlformats.org/drawingml/2006/main">
+              <a:graphicData uri="http://schemas.openxmlformats.org/drawingml/2006/picture">
+                <pic:pic xmlns:pic="http://schemas.openxmlformats.org/drawingml/2006/picture">
+                  <pic:nvPicPr>
+                    <pic:cNvPr id="9" name="Picture 9" descr="Text&#10;&#10;Description automatically generated with medium confidence"/>
+                    <pic:cNvPicPr/>
+                  </pic:nvPicPr>
+                  <pic:blipFill>
+                    <a:blip r:embed="rId12" cstate="print">
+                      <a:extLst>
+                        <a:ext uri="{28A0092B-C50C-407E-A947-70E740481C1C}">
+                          <a14:useLocalDpi xmlns:a14="http://schemas.microsoft.com/office/drawing/2010/main" val="0"/>
+                        </a:ext>
+                      </a:extLst>
+                    </a:blip>
+                    <a:stretch>
+                      <a:fillRect/>
+                    </a:stretch>
+                  </pic:blipFill>
+                  <pic:spPr>
+                    <a:xfrm>
+                      <a:off x="0" y="0"/>
+                      <a:ext cx="5943600" cy="3714750"/>
+                    </a:xfrm>
+                    <a:prstGeom prst="rect">
+                      <a:avLst/>
+                    </a:prstGeom>
+                  </pic:spPr>
+                </pic:pic>
+              </a:graphicData>
+            </a:graphic>
+          </wp:inline>
+        </w:drawing>
+      </w:r>
+    </w:p>
+    <w:p>
+      <w:pPr>
+        <w:rPr>
+          <w:i/>
+          <w:iCs/>
+        </w:rPr>
+      </w:pPr>
+    </w:p>
+    <w:p>
+      <w:pPr>
+        <w:rPr>
+          <w:i/>
+          <w:iCs/>
+        </w:rPr>
+      </w:pPr>
+      <w:r>
+        <w:rPr>
+          <w:i/>
+          <w:iCs/>
+        </w:rPr>
+        <w:t>FAQ</w:t>
       </w:r>
     </w:p>
     <w:sectPr>

</xml_diff>

<commit_message>
Added teammates to writeup
</commit_message>
<xml_diff>
--- a/Writeup.docx
+++ b/Writeup.docx
@@ -51,6 +51,16 @@
               <w:t>Jake Swenson</w:t>
             </w:r>
           </w:p>
+          <w:p>
+            <w:r>
+              <w:t>Eric Thompson</w:t>
+            </w:r>
+          </w:p>
+          <w:p>
+            <w:r>
+              <w:t>Pablo Martinez</w:t>
+            </w:r>
+          </w:p>
         </w:tc>
         <w:tc>
           <w:tcPr>
@@ -81,6 +91,30 @@
             <w:pPr>
               <w:jc w:val="right"/>
             </w:pPr>
+          </w:p>
+          <w:p>
+            <w:pPr>
+              <w:jc w:val="right"/>
+            </w:pPr>
+            <w:r>
+              <w:t>918356067</w:t>
+            </w:r>
+          </w:p>
+          <w:p>
+            <w:pPr>
+              <w:jc w:val="right"/>
+            </w:pPr>
+            <w:r>
+              <w:t>922361944</w:t>
+            </w:r>
+          </w:p>
+          <w:p>
+            <w:pPr>
+              <w:jc w:val="right"/>
+            </w:pPr>
+            <w:r>
+              <w:t>922270801</w:t>
+            </w:r>
           </w:p>
         </w:tc>
       </w:tr>

</xml_diff>